<commit_message>
List, create, delete users, products, roles
</commit_message>
<xml_diff>
--- a/transcipcion.docx
+++ b/transcipcion.docx
@@ -147,13 +147,7 @@
         <w:rPr>
           <w:color w:val="000000"/>
         </w:rPr>
-        <w:t>solicitid</w:t>
-      </w:r>
-      <w:r>
-        <w:rPr>
-          <w:color w:val="000000"/>
-        </w:rPr>
-        <w:t>a</w:t>
+        <w:t>solicitida</w:t>
       </w:r>
       <w:proofErr w:type="spellEnd"/>
     </w:p>
@@ -299,13 +293,7 @@
         <w:rPr>
           <w:color w:val="000000"/>
         </w:rPr>
-        <w:t xml:space="preserve"> ha presentado problemas es en el</w:t>
-      </w:r>
-      <w:r>
-        <w:rPr>
-          <w:color w:val="000000"/>
-        </w:rPr>
-        <w:t xml:space="preserve"> cruce de las ventas que se realizaron en el </w:t>
+        <w:t xml:space="preserve"> ha presentado problemas es en el cruce de las ventas que se realizaron en el </w:t>
       </w:r>
       <w:proofErr w:type="spellStart"/>
       <w:r>
@@ -397,13 +385,7 @@
         <w:rPr>
           <w:color w:val="000000"/>
         </w:rPr>
-        <w:t xml:space="preserve"> y valor correspondiente a dicho producto; oca</w:t>
-      </w:r>
-      <w:r>
-        <w:rPr>
-          <w:color w:val="000000"/>
-        </w:rPr>
-        <w:t xml:space="preserve">sionando que uno de los problemas </w:t>
+        <w:t xml:space="preserve"> y valor correspondiente a dicho producto; ocasionando que uno de los problemas </w:t>
       </w:r>
       <w:proofErr w:type="spellStart"/>
       <w:r>
@@ -589,13 +571,7 @@
         <w:rPr>
           <w:color w:val="000000"/>
         </w:rPr>
-        <w:t xml:space="preserve">- Hacer un </w:t>
-      </w:r>
-      <w:r>
-        <w:rPr>
-          <w:color w:val="000000"/>
-        </w:rPr>
-        <w:t>balance mensual</w:t>
+        <w:t>- Hacer un balance mensual</w:t>
       </w:r>
     </w:p>
     <w:p>
@@ -1406,13 +1382,7 @@
         <w:rPr>
           <w:color w:val="000000"/>
         </w:rPr>
-        <w:t>- Administrar las ventas</w:t>
-      </w:r>
-      <w:r>
-        <w:rPr>
-          <w:color w:val="000000"/>
-        </w:rPr>
-        <w:t xml:space="preserve"> (Por facilidad una compra siempre va a implicar a solo un producto)</w:t>
+        <w:t>- Administrar las ventas (Por facilidad una compra siempre va a implicar a solo un producto)</w:t>
       </w:r>
     </w:p>
     <w:p>
@@ -1527,722 +1497,686 @@
         <w:rPr>
           <w:color w:val="000000"/>
         </w:rPr>
-        <w:t xml:space="preserve">  (*) Eliminar venta               </w:t>
-      </w:r>
-      <w:r>
-        <w:rPr>
-          <w:color w:val="000000"/>
-        </w:rPr>
-        <w:t xml:space="preserve">              </w:t>
+        <w:t xml:space="preserve">  (*) Eliminar venta                             </w:t>
       </w:r>
       <w:proofErr w:type="gramStart"/>
       <w:r>
         <w:rPr>
           <w:color w:val="000000"/>
         </w:rPr>
-        <w:t xml:space="preserve">  </w:t>
-      </w:r>
+        <w:t xml:space="preserve">   [</w:t>
+      </w:r>
+      <w:proofErr w:type="gramEnd"/>
+      <w:r>
+        <w:rPr>
+          <w:color w:val="000000"/>
+        </w:rPr>
+        <w:t>2pt]</w:t>
+      </w:r>
+    </w:p>
+    <w:p>
+      <w:pPr>
+        <w:widowControl w:val="0"/>
+        <w:pBdr>
+          <w:top w:val="nil"/>
+          <w:left w:val="nil"/>
+          <w:bottom w:val="nil"/>
+          <w:right w:val="nil"/>
+          <w:between w:val="nil"/>
+        </w:pBdr>
+        <w:rPr>
+          <w:color w:val="000000"/>
+        </w:rPr>
+      </w:pPr>
+      <w:r>
+        <w:rPr>
+          <w:color w:val="000000"/>
+        </w:rPr>
+        <w:t xml:space="preserve">  (') Listar ventas                                </w:t>
+      </w:r>
+      <w:proofErr w:type="gramStart"/>
+      <w:r>
+        <w:rPr>
+          <w:color w:val="000000"/>
+        </w:rPr>
+        <w:t xml:space="preserve">   [</w:t>
+      </w:r>
+      <w:proofErr w:type="gramEnd"/>
+      <w:r>
+        <w:rPr>
+          <w:color w:val="000000"/>
+        </w:rPr>
+        <w:t>1pt]</w:t>
+      </w:r>
+    </w:p>
+    <w:p>
+      <w:pPr>
+        <w:widowControl w:val="0"/>
+        <w:pBdr>
+          <w:top w:val="nil"/>
+          <w:left w:val="nil"/>
+          <w:bottom w:val="nil"/>
+          <w:right w:val="nil"/>
+          <w:between w:val="nil"/>
+        </w:pBdr>
+        <w:rPr>
+          <w:color w:val="000000"/>
+        </w:rPr>
+      </w:pPr>
+    </w:p>
+    <w:p>
+      <w:pPr>
+        <w:widowControl w:val="0"/>
+        <w:pBdr>
+          <w:top w:val="nil"/>
+          <w:left w:val="nil"/>
+          <w:bottom w:val="nil"/>
+          <w:right w:val="nil"/>
+          <w:between w:val="nil"/>
+        </w:pBdr>
+        <w:rPr>
+          <w:color w:val="000000"/>
+        </w:rPr>
+      </w:pPr>
+      <w:r>
+        <w:rPr>
+          <w:color w:val="000000"/>
+        </w:rPr>
+        <w:t xml:space="preserve">- Administrar los productos       </w:t>
+      </w:r>
+    </w:p>
+    <w:p>
+      <w:pPr>
+        <w:widowControl w:val="0"/>
+        <w:pBdr>
+          <w:top w:val="nil"/>
+          <w:left w:val="nil"/>
+          <w:bottom w:val="nil"/>
+          <w:right w:val="nil"/>
+          <w:between w:val="nil"/>
+        </w:pBdr>
+        <w:rPr>
+          <w:color w:val="000000"/>
+        </w:rPr>
+      </w:pPr>
+      <w:r>
+        <w:rPr>
+          <w:color w:val="000000"/>
+        </w:rPr>
+        <w:t xml:space="preserve">  (*) Crear productos                            </w:t>
+      </w:r>
+      <w:proofErr w:type="gramStart"/>
+      <w:r>
+        <w:rPr>
+          <w:color w:val="000000"/>
+        </w:rPr>
+        <w:t xml:space="preserve">   [</w:t>
+      </w:r>
+      <w:proofErr w:type="gramEnd"/>
+      <w:r>
+        <w:rPr>
+          <w:color w:val="000000"/>
+        </w:rPr>
+        <w:t>5pt]</w:t>
+      </w:r>
+    </w:p>
+    <w:p>
+      <w:pPr>
+        <w:widowControl w:val="0"/>
+        <w:pBdr>
+          <w:top w:val="nil"/>
+          <w:left w:val="nil"/>
+          <w:bottom w:val="nil"/>
+          <w:right w:val="nil"/>
+          <w:between w:val="nil"/>
+        </w:pBdr>
+        <w:rPr>
+          <w:color w:val="000000"/>
+        </w:rPr>
+      </w:pPr>
+      <w:r>
+        <w:rPr>
+          <w:color w:val="000000"/>
+        </w:rPr>
+        <w:t xml:space="preserve">  (') Listar productos                             </w:t>
+      </w:r>
+      <w:proofErr w:type="gramStart"/>
+      <w:r>
+        <w:rPr>
+          <w:color w:val="000000"/>
+        </w:rPr>
+        <w:t xml:space="preserve">   [</w:t>
+      </w:r>
+      <w:proofErr w:type="gramEnd"/>
+      <w:r>
+        <w:rPr>
+          <w:color w:val="000000"/>
+        </w:rPr>
+        <w:t xml:space="preserve">5pt]   </w:t>
+      </w:r>
+    </w:p>
+    <w:p>
+      <w:pPr>
+        <w:widowControl w:val="0"/>
+        <w:pBdr>
+          <w:top w:val="nil"/>
+          <w:left w:val="nil"/>
+          <w:bottom w:val="nil"/>
+          <w:right w:val="nil"/>
+          <w:between w:val="nil"/>
+        </w:pBdr>
+        <w:rPr>
+          <w:color w:val="000000"/>
+        </w:rPr>
+      </w:pPr>
+    </w:p>
+    <w:p>
+      <w:pPr>
+        <w:widowControl w:val="0"/>
+        <w:pBdr>
+          <w:top w:val="nil"/>
+          <w:left w:val="nil"/>
+          <w:bottom w:val="nil"/>
+          <w:right w:val="nil"/>
+          <w:between w:val="nil"/>
+        </w:pBdr>
+        <w:rPr>
+          <w:color w:val="000000"/>
+        </w:rPr>
+      </w:pPr>
+      <w:r>
+        <w:rPr>
+          <w:color w:val="000000"/>
+        </w:rPr>
+        <w:t>- Administrar los usuarios</w:t>
+      </w:r>
+    </w:p>
+    <w:p>
+      <w:pPr>
+        <w:widowControl w:val="0"/>
+        <w:pBdr>
+          <w:top w:val="nil"/>
+          <w:left w:val="nil"/>
+          <w:bottom w:val="nil"/>
+          <w:right w:val="nil"/>
+          <w:between w:val="nil"/>
+        </w:pBdr>
+        <w:rPr>
+          <w:color w:val="000000"/>
+        </w:rPr>
+      </w:pPr>
+      <w:r>
+        <w:rPr>
+          <w:color w:val="000000"/>
+        </w:rPr>
+        <w:t xml:space="preserve">  (*) Crear usuarios                               </w:t>
+      </w:r>
+      <w:proofErr w:type="gramStart"/>
+      <w:r>
+        <w:rPr>
+          <w:color w:val="000000"/>
+        </w:rPr>
+        <w:t xml:space="preserve">   [</w:t>
+      </w:r>
+      <w:proofErr w:type="gramEnd"/>
+      <w:r>
+        <w:rPr>
+          <w:color w:val="000000"/>
+        </w:rPr>
+        <w:t>5pt]</w:t>
+      </w:r>
+    </w:p>
+    <w:p>
+      <w:pPr>
+        <w:widowControl w:val="0"/>
+        <w:pBdr>
+          <w:top w:val="nil"/>
+          <w:left w:val="nil"/>
+          <w:bottom w:val="nil"/>
+          <w:right w:val="nil"/>
+          <w:between w:val="nil"/>
+        </w:pBdr>
+        <w:rPr>
+          <w:color w:val="000000"/>
+        </w:rPr>
+      </w:pPr>
+      <w:r>
+        <w:rPr>
+          <w:color w:val="000000"/>
+        </w:rPr>
+        <w:t xml:space="preserve">  (*) Listar usuarios                              </w:t>
+      </w:r>
+      <w:proofErr w:type="gramStart"/>
+      <w:r>
+        <w:rPr>
+          <w:color w:val="000000"/>
+        </w:rPr>
+        <w:t xml:space="preserve">   [</w:t>
+      </w:r>
+      <w:proofErr w:type="gramEnd"/>
+      <w:r>
+        <w:rPr>
+          <w:color w:val="000000"/>
+        </w:rPr>
+        <w:t>1pt]</w:t>
+      </w:r>
+    </w:p>
+    <w:p>
+      <w:pPr>
+        <w:widowControl w:val="0"/>
+        <w:pBdr>
+          <w:top w:val="nil"/>
+          <w:left w:val="nil"/>
+          <w:bottom w:val="nil"/>
+          <w:right w:val="nil"/>
+          <w:between w:val="nil"/>
+        </w:pBdr>
+        <w:rPr>
+          <w:color w:val="000000"/>
+        </w:rPr>
+      </w:pPr>
+      <w:r>
+        <w:rPr>
+          <w:color w:val="000000"/>
+        </w:rPr>
+        <w:t xml:space="preserve">  (*) Borrar usuarios                              </w:t>
+      </w:r>
+      <w:proofErr w:type="gramStart"/>
+      <w:r>
+        <w:rPr>
+          <w:color w:val="000000"/>
+        </w:rPr>
+        <w:t xml:space="preserve">   [</w:t>
+      </w:r>
+      <w:proofErr w:type="gramEnd"/>
+      <w:r>
+        <w:rPr>
+          <w:color w:val="000000"/>
+        </w:rPr>
+        <w:t>3pt]</w:t>
+      </w:r>
+    </w:p>
+    <w:p>
+      <w:pPr>
+        <w:widowControl w:val="0"/>
+        <w:pBdr>
+          <w:top w:val="nil"/>
+          <w:left w:val="nil"/>
+          <w:bottom w:val="nil"/>
+          <w:right w:val="nil"/>
+          <w:between w:val="nil"/>
+        </w:pBdr>
+        <w:rPr>
+          <w:color w:val="000000"/>
+        </w:rPr>
+      </w:pPr>
+      <w:r>
+        <w:rPr>
+          <w:color w:val="000000"/>
+        </w:rPr>
+        <w:t xml:space="preserve">  (*) Asignarle un rol a un usuario                </w:t>
+      </w:r>
+      <w:proofErr w:type="gramStart"/>
+      <w:r>
+        <w:rPr>
+          <w:color w:val="000000"/>
+        </w:rPr>
+        <w:t xml:space="preserve">   [</w:t>
+      </w:r>
+      <w:proofErr w:type="gramEnd"/>
+      <w:r>
+        <w:rPr>
+          <w:color w:val="000000"/>
+        </w:rPr>
+        <w:t>3pt]</w:t>
+      </w:r>
+    </w:p>
+    <w:p>
+      <w:pPr>
+        <w:widowControl w:val="0"/>
+        <w:pBdr>
+          <w:top w:val="nil"/>
+          <w:left w:val="nil"/>
+          <w:bottom w:val="nil"/>
+          <w:right w:val="nil"/>
+          <w:between w:val="nil"/>
+        </w:pBdr>
+        <w:rPr>
+          <w:color w:val="000000"/>
+        </w:rPr>
+      </w:pPr>
+      <w:r>
+        <w:rPr>
+          <w:color w:val="000000"/>
+        </w:rPr>
+        <w:t xml:space="preserve">  (*) Crear roles                                  </w:t>
+      </w:r>
+      <w:proofErr w:type="gramStart"/>
+      <w:r>
+        <w:rPr>
+          <w:color w:val="000000"/>
+        </w:rPr>
+        <w:t xml:space="preserve">   [</w:t>
+      </w:r>
+      <w:proofErr w:type="gramEnd"/>
+      <w:r>
+        <w:rPr>
+          <w:color w:val="000000"/>
+        </w:rPr>
+        <w:t>5pt]</w:t>
+      </w:r>
+    </w:p>
+    <w:p>
+      <w:pPr>
+        <w:widowControl w:val="0"/>
+        <w:pBdr>
+          <w:top w:val="nil"/>
+          <w:left w:val="nil"/>
+          <w:bottom w:val="nil"/>
+          <w:right w:val="nil"/>
+          <w:between w:val="nil"/>
+        </w:pBdr>
+        <w:rPr>
+          <w:color w:val="000000"/>
+        </w:rPr>
+      </w:pPr>
+    </w:p>
+    <w:p>
+      <w:pPr>
+        <w:widowControl w:val="0"/>
+        <w:pBdr>
+          <w:top w:val="nil"/>
+          <w:left w:val="nil"/>
+          <w:bottom w:val="nil"/>
+          <w:right w:val="nil"/>
+          <w:between w:val="nil"/>
+        </w:pBdr>
+        <w:rPr>
+          <w:color w:val="000000"/>
+        </w:rPr>
+      </w:pPr>
+      <w:r>
+        <w:rPr>
+          <w:color w:val="000000"/>
+        </w:rPr>
+        <w:t>- Hacer cierres diarios</w:t>
+      </w:r>
+    </w:p>
+    <w:p>
+      <w:pPr>
+        <w:widowControl w:val="0"/>
+        <w:pBdr>
+          <w:top w:val="nil"/>
+          <w:left w:val="nil"/>
+          <w:bottom w:val="nil"/>
+          <w:right w:val="nil"/>
+          <w:between w:val="nil"/>
+        </w:pBdr>
+        <w:rPr>
+          <w:color w:val="000000"/>
+        </w:rPr>
+      </w:pPr>
+      <w:r>
+        <w:rPr>
+          <w:color w:val="000000"/>
+        </w:rPr>
+        <w:t xml:space="preserve">  (*) Entregar el valor total de ventas            </w:t>
+      </w:r>
+      <w:proofErr w:type="gramStart"/>
+      <w:r>
+        <w:rPr>
+          <w:color w:val="000000"/>
+        </w:rPr>
+        <w:t xml:space="preserve">   [</w:t>
+      </w:r>
+      <w:proofErr w:type="gramEnd"/>
+      <w:r>
+        <w:rPr>
+          <w:color w:val="000000"/>
+        </w:rPr>
+        <w:t>5pt]</w:t>
+      </w:r>
+    </w:p>
+    <w:p>
+      <w:pPr>
+        <w:widowControl w:val="0"/>
+        <w:pBdr>
+          <w:top w:val="nil"/>
+          <w:left w:val="nil"/>
+          <w:bottom w:val="nil"/>
+          <w:right w:val="nil"/>
+          <w:between w:val="nil"/>
+        </w:pBdr>
+        <w:rPr>
+          <w:color w:val="000000"/>
+        </w:rPr>
+      </w:pPr>
+      <w:r>
+        <w:rPr>
+          <w:color w:val="000000"/>
+        </w:rPr>
+        <w:t xml:space="preserve">  en un </w:t>
+      </w:r>
+      <w:proofErr w:type="spellStart"/>
+      <w:r>
+        <w:rPr>
+          <w:color w:val="000000"/>
+        </w:rPr>
+        <w:t>dia</w:t>
+      </w:r>
+      <w:proofErr w:type="spellEnd"/>
+      <w:r>
+        <w:rPr>
+          <w:color w:val="000000"/>
+        </w:rPr>
+        <w:t xml:space="preserve"> especifico   </w:t>
+      </w:r>
+    </w:p>
+    <w:p>
+      <w:pPr>
+        <w:widowControl w:val="0"/>
+        <w:pBdr>
+          <w:top w:val="nil"/>
+          <w:left w:val="nil"/>
+          <w:bottom w:val="nil"/>
+          <w:right w:val="nil"/>
+          <w:between w:val="nil"/>
+        </w:pBdr>
+        <w:rPr>
+          <w:color w:val="000000"/>
+        </w:rPr>
+      </w:pPr>
+    </w:p>
+    <w:p>
+      <w:pPr>
+        <w:widowControl w:val="0"/>
+        <w:pBdr>
+          <w:top w:val="nil"/>
+          <w:left w:val="nil"/>
+          <w:bottom w:val="nil"/>
+          <w:right w:val="nil"/>
+          <w:between w:val="nil"/>
+        </w:pBdr>
+        <w:rPr>
+          <w:color w:val="000000"/>
+        </w:rPr>
+      </w:pPr>
+      <w:r>
+        <w:rPr>
+          <w:color w:val="000000"/>
+        </w:rPr>
+        <w:t>- Hacer un balance mensual</w:t>
+      </w:r>
+    </w:p>
+    <w:p>
+      <w:pPr>
+        <w:widowControl w:val="0"/>
+        <w:pBdr>
+          <w:top w:val="nil"/>
+          <w:left w:val="nil"/>
+          <w:bottom w:val="nil"/>
+          <w:right w:val="nil"/>
+          <w:between w:val="nil"/>
+        </w:pBdr>
+        <w:rPr>
+          <w:color w:val="000000"/>
+        </w:rPr>
+      </w:pPr>
+      <w:r>
+        <w:rPr>
+          <w:color w:val="000000"/>
+        </w:rPr>
+        <w:t xml:space="preserve">  (*) Entregar el valor total de ventas en un mes  </w:t>
+      </w:r>
+      <w:proofErr w:type="gramStart"/>
+      <w:r>
+        <w:rPr>
+          <w:color w:val="000000"/>
+        </w:rPr>
+        <w:t xml:space="preserve">   [</w:t>
+      </w:r>
+      <w:proofErr w:type="gramEnd"/>
+      <w:r>
+        <w:rPr>
+          <w:color w:val="000000"/>
+        </w:rPr>
+        <w:t>5pt]</w:t>
+      </w:r>
+    </w:p>
+    <w:p>
+      <w:pPr>
+        <w:widowControl w:val="0"/>
+        <w:pBdr>
+          <w:top w:val="nil"/>
+          <w:left w:val="nil"/>
+          <w:bottom w:val="nil"/>
+          <w:right w:val="nil"/>
+          <w:between w:val="nil"/>
+        </w:pBdr>
+        <w:rPr>
+          <w:color w:val="000000"/>
+        </w:rPr>
+      </w:pPr>
+      <w:r>
+        <w:rPr>
+          <w:color w:val="000000"/>
+        </w:rPr>
+        <w:t xml:space="preserve">  ----------------------------------------------------------</w:t>
+      </w:r>
+    </w:p>
+    <w:p>
+      <w:pPr>
+        <w:widowControl w:val="0"/>
+        <w:pBdr>
+          <w:top w:val="nil"/>
+          <w:left w:val="nil"/>
+          <w:bottom w:val="nil"/>
+          <w:right w:val="nil"/>
+          <w:between w:val="nil"/>
+        </w:pBdr>
+        <w:rPr>
+          <w:color w:val="000000"/>
+        </w:rPr>
+      </w:pPr>
+      <w:r>
+        <w:rPr>
+          <w:color w:val="000000"/>
+        </w:rPr>
+        <w:t xml:space="preserve">  Total                                            </w:t>
+      </w:r>
+      <w:proofErr w:type="gramStart"/>
+      <w:r>
+        <w:rPr>
+          <w:color w:val="000000"/>
+        </w:rPr>
+        <w:t xml:space="preserve">   [</w:t>
+      </w:r>
+      <w:proofErr w:type="gramEnd"/>
+      <w:r>
+        <w:rPr>
+          <w:color w:val="000000"/>
+        </w:rPr>
+        <w:t xml:space="preserve">50pt]    </w:t>
+      </w:r>
+    </w:p>
+    <w:p>
+      <w:pPr>
+        <w:widowControl w:val="0"/>
+        <w:pBdr>
+          <w:top w:val="nil"/>
+          <w:left w:val="nil"/>
+          <w:bottom w:val="nil"/>
+          <w:right w:val="nil"/>
+          <w:between w:val="nil"/>
+        </w:pBdr>
+        <w:rPr>
+          <w:color w:val="000000"/>
+        </w:rPr>
+      </w:pPr>
+    </w:p>
+    <w:p>
+      <w:pPr>
+        <w:widowControl w:val="0"/>
+        <w:pBdr>
+          <w:top w:val="nil"/>
+          <w:left w:val="nil"/>
+          <w:bottom w:val="nil"/>
+          <w:right w:val="nil"/>
+          <w:between w:val="nil"/>
+        </w:pBdr>
+        <w:rPr>
+          <w:color w:val="000000"/>
+        </w:rPr>
+      </w:pPr>
+    </w:p>
+    <w:p>
+      <w:pPr>
+        <w:widowControl w:val="0"/>
+        <w:pBdr>
+          <w:top w:val="nil"/>
+          <w:left w:val="nil"/>
+          <w:bottom w:val="nil"/>
+          <w:right w:val="nil"/>
+          <w:between w:val="nil"/>
+        </w:pBdr>
+        <w:rPr>
+          <w:color w:val="000000"/>
+        </w:rPr>
+      </w:pPr>
+      <w:r>
+        <w:rPr>
+          <w:color w:val="000000"/>
+        </w:rPr>
+        <w:t xml:space="preserve">La base de datos que se usara para la </w:t>
+      </w:r>
+      <w:proofErr w:type="spellStart"/>
+      <w:r>
+        <w:rPr>
+          <w:color w:val="000000"/>
+        </w:rPr>
+        <w:t>resolucion</w:t>
+      </w:r>
+      <w:proofErr w:type="spellEnd"/>
+      <w:r>
+        <w:rPr>
+          <w:color w:val="000000"/>
+        </w:rPr>
+        <w:t xml:space="preserve"> de este problema, </w:t>
+      </w:r>
+      <w:proofErr w:type="spellStart"/>
+      <w:r>
+        <w:rPr>
+          <w:color w:val="000000"/>
+        </w:rPr>
+        <w:t>sera</w:t>
+      </w:r>
+      <w:proofErr w:type="spellEnd"/>
       <w:r>
         <w:rPr>
           <w:color w:val="000000"/>
         </w:rPr>
         <w:t xml:space="preserve"> </w:t>
       </w:r>
-      <w:r>
-        <w:rPr>
-          <w:color w:val="000000"/>
-        </w:rPr>
-        <w:t>[</w:t>
-      </w:r>
-      <w:proofErr w:type="gramEnd"/>
-      <w:r>
-        <w:rPr>
-          <w:color w:val="000000"/>
-        </w:rPr>
-        <w:t>2pt]</w:t>
-      </w:r>
-    </w:p>
-    <w:p>
-      <w:pPr>
-        <w:widowControl w:val="0"/>
-        <w:pBdr>
-          <w:top w:val="nil"/>
-          <w:left w:val="nil"/>
-          <w:bottom w:val="nil"/>
-          <w:right w:val="nil"/>
-          <w:between w:val="nil"/>
-        </w:pBdr>
-        <w:rPr>
-          <w:color w:val="000000"/>
-        </w:rPr>
-      </w:pPr>
-      <w:r>
-        <w:rPr>
-          <w:color w:val="000000"/>
-        </w:rPr>
-        <w:t xml:space="preserve">  (') Listar ventas                                </w:t>
-      </w:r>
-      <w:proofErr w:type="gramStart"/>
-      <w:r>
-        <w:rPr>
-          <w:color w:val="000000"/>
-        </w:rPr>
-        <w:t xml:space="preserve">  </w:t>
-      </w:r>
-      <w:r>
-        <w:rPr>
-          <w:color w:val="000000"/>
-        </w:rPr>
-        <w:t xml:space="preserve"> [</w:t>
-      </w:r>
-      <w:proofErr w:type="gramEnd"/>
-      <w:r>
-        <w:rPr>
-          <w:color w:val="000000"/>
-        </w:rPr>
-        <w:t>1pt]</w:t>
-      </w:r>
-    </w:p>
-    <w:p>
-      <w:pPr>
-        <w:widowControl w:val="0"/>
-        <w:pBdr>
-          <w:top w:val="nil"/>
-          <w:left w:val="nil"/>
-          <w:bottom w:val="nil"/>
-          <w:right w:val="nil"/>
-          <w:between w:val="nil"/>
-        </w:pBdr>
-        <w:rPr>
-          <w:color w:val="000000"/>
-        </w:rPr>
-      </w:pPr>
-    </w:p>
-    <w:p>
-      <w:pPr>
-        <w:widowControl w:val="0"/>
-        <w:pBdr>
-          <w:top w:val="nil"/>
-          <w:left w:val="nil"/>
-          <w:bottom w:val="nil"/>
-          <w:right w:val="nil"/>
-          <w:between w:val="nil"/>
-        </w:pBdr>
-        <w:rPr>
-          <w:color w:val="000000"/>
-        </w:rPr>
-      </w:pPr>
-      <w:r>
-        <w:rPr>
-          <w:color w:val="000000"/>
-        </w:rPr>
-        <w:t xml:space="preserve">- Administrar los productos       </w:t>
-      </w:r>
-    </w:p>
-    <w:p>
-      <w:pPr>
-        <w:widowControl w:val="0"/>
-        <w:pBdr>
-          <w:top w:val="nil"/>
-          <w:left w:val="nil"/>
-          <w:bottom w:val="nil"/>
-          <w:right w:val="nil"/>
-          <w:between w:val="nil"/>
-        </w:pBdr>
-        <w:rPr>
-          <w:color w:val="000000"/>
-        </w:rPr>
-      </w:pPr>
-      <w:r>
-        <w:rPr>
-          <w:color w:val="000000"/>
-        </w:rPr>
-        <w:t xml:space="preserve">  (*) Crear productos                              </w:t>
-      </w:r>
-      <w:proofErr w:type="gramStart"/>
-      <w:r>
-        <w:rPr>
-          <w:color w:val="000000"/>
-        </w:rPr>
-        <w:t xml:space="preserve">   [</w:t>
-      </w:r>
-      <w:proofErr w:type="gramEnd"/>
-      <w:r>
-        <w:rPr>
-          <w:color w:val="000000"/>
-        </w:rPr>
-        <w:t>5pt]</w:t>
-      </w:r>
-    </w:p>
-    <w:p>
-      <w:pPr>
-        <w:widowControl w:val="0"/>
-        <w:pBdr>
-          <w:top w:val="nil"/>
-          <w:left w:val="nil"/>
-          <w:bottom w:val="nil"/>
-          <w:right w:val="nil"/>
-          <w:between w:val="nil"/>
-        </w:pBdr>
-        <w:rPr>
-          <w:color w:val="000000"/>
-        </w:rPr>
-      </w:pPr>
-      <w:r>
-        <w:rPr>
-          <w:color w:val="000000"/>
-        </w:rPr>
-        <w:t xml:space="preserve">  (') Listar productos                             </w:t>
-      </w:r>
-      <w:proofErr w:type="gramStart"/>
-      <w:r>
-        <w:rPr>
-          <w:color w:val="000000"/>
-        </w:rPr>
-        <w:t xml:space="preserve">   [</w:t>
-      </w:r>
-      <w:proofErr w:type="gramEnd"/>
-      <w:r>
-        <w:rPr>
-          <w:color w:val="000000"/>
-        </w:rPr>
-        <w:t xml:space="preserve">5pt]   </w:t>
-      </w:r>
-    </w:p>
-    <w:p>
-      <w:pPr>
-        <w:widowControl w:val="0"/>
-        <w:pBdr>
-          <w:top w:val="nil"/>
-          <w:left w:val="nil"/>
-          <w:bottom w:val="nil"/>
-          <w:right w:val="nil"/>
-          <w:between w:val="nil"/>
-        </w:pBdr>
-        <w:rPr>
-          <w:color w:val="000000"/>
-        </w:rPr>
-      </w:pPr>
-    </w:p>
-    <w:p>
-      <w:pPr>
-        <w:widowControl w:val="0"/>
-        <w:pBdr>
-          <w:top w:val="nil"/>
-          <w:left w:val="nil"/>
-          <w:bottom w:val="nil"/>
-          <w:right w:val="nil"/>
-          <w:between w:val="nil"/>
-        </w:pBdr>
-        <w:rPr>
-          <w:color w:val="000000"/>
-        </w:rPr>
-      </w:pPr>
-      <w:r>
-        <w:rPr>
-          <w:color w:val="000000"/>
-        </w:rPr>
-        <w:t>- Administrar los usuarios</w:t>
-      </w:r>
-    </w:p>
-    <w:p>
-      <w:pPr>
-        <w:widowControl w:val="0"/>
-        <w:pBdr>
-          <w:top w:val="nil"/>
-          <w:left w:val="nil"/>
-          <w:bottom w:val="nil"/>
-          <w:right w:val="nil"/>
-          <w:between w:val="nil"/>
-        </w:pBdr>
-        <w:rPr>
-          <w:color w:val="000000"/>
-        </w:rPr>
-      </w:pPr>
-      <w:r>
-        <w:rPr>
-          <w:color w:val="000000"/>
-        </w:rPr>
-        <w:t xml:space="preserve">  (*) Crear usuarios                               </w:t>
-      </w:r>
-      <w:proofErr w:type="gramStart"/>
-      <w:r>
-        <w:rPr>
-          <w:color w:val="000000"/>
-        </w:rPr>
-        <w:t xml:space="preserve">   [</w:t>
-      </w:r>
-      <w:proofErr w:type="gramEnd"/>
-      <w:r>
-        <w:rPr>
-          <w:color w:val="000000"/>
-        </w:rPr>
-        <w:t>5pt]</w:t>
-      </w:r>
-    </w:p>
-    <w:p>
-      <w:pPr>
-        <w:widowControl w:val="0"/>
-        <w:pBdr>
-          <w:top w:val="nil"/>
-          <w:left w:val="nil"/>
-          <w:bottom w:val="nil"/>
-          <w:right w:val="nil"/>
-          <w:between w:val="nil"/>
-        </w:pBdr>
-        <w:rPr>
-          <w:color w:val="000000"/>
-        </w:rPr>
-      </w:pPr>
-      <w:r>
-        <w:rPr>
-          <w:color w:val="000000"/>
-        </w:rPr>
-        <w:t xml:space="preserve">  (*) Listar usuarios                              </w:t>
-      </w:r>
-      <w:proofErr w:type="gramStart"/>
-      <w:r>
-        <w:rPr>
-          <w:color w:val="000000"/>
-        </w:rPr>
-        <w:t xml:space="preserve">   [</w:t>
-      </w:r>
-      <w:proofErr w:type="gramEnd"/>
-      <w:r>
-        <w:rPr>
-          <w:color w:val="000000"/>
-        </w:rPr>
-        <w:t>1pt]</w:t>
-      </w:r>
-    </w:p>
-    <w:p>
-      <w:pPr>
-        <w:widowControl w:val="0"/>
-        <w:pBdr>
-          <w:top w:val="nil"/>
-          <w:left w:val="nil"/>
-          <w:bottom w:val="nil"/>
-          <w:right w:val="nil"/>
-          <w:between w:val="nil"/>
-        </w:pBdr>
-        <w:rPr>
-          <w:color w:val="000000"/>
-        </w:rPr>
-      </w:pPr>
-      <w:r>
-        <w:rPr>
-          <w:color w:val="000000"/>
-        </w:rPr>
-        <w:t xml:space="preserve">  (*) Borrar usuarios                        </w:t>
-      </w:r>
-      <w:r>
-        <w:rPr>
-          <w:color w:val="000000"/>
-        </w:rPr>
-        <w:t xml:space="preserve">      </w:t>
-      </w:r>
-      <w:proofErr w:type="gramStart"/>
-      <w:r>
-        <w:rPr>
-          <w:color w:val="000000"/>
-        </w:rPr>
-        <w:t xml:space="preserve">   [</w:t>
-      </w:r>
-      <w:proofErr w:type="gramEnd"/>
-      <w:r>
-        <w:rPr>
-          <w:color w:val="000000"/>
-        </w:rPr>
-        <w:t>3pt]</w:t>
-      </w:r>
-    </w:p>
-    <w:p>
-      <w:pPr>
-        <w:widowControl w:val="0"/>
-        <w:pBdr>
-          <w:top w:val="nil"/>
-          <w:left w:val="nil"/>
-          <w:bottom w:val="nil"/>
-          <w:right w:val="nil"/>
-          <w:between w:val="nil"/>
-        </w:pBdr>
-        <w:rPr>
-          <w:color w:val="000000"/>
-        </w:rPr>
-      </w:pPr>
-      <w:r>
-        <w:rPr>
-          <w:color w:val="000000"/>
-        </w:rPr>
-        <w:t xml:space="preserve">  (*) Asignarle un rol a un usuario                </w:t>
-      </w:r>
-      <w:proofErr w:type="gramStart"/>
-      <w:r>
-        <w:rPr>
-          <w:color w:val="000000"/>
-        </w:rPr>
-        <w:t xml:space="preserve">   [</w:t>
-      </w:r>
-      <w:proofErr w:type="gramEnd"/>
-      <w:r>
-        <w:rPr>
-          <w:color w:val="000000"/>
-        </w:rPr>
-        <w:t>3pt]</w:t>
-      </w:r>
-    </w:p>
-    <w:p>
-      <w:pPr>
-        <w:widowControl w:val="0"/>
-        <w:pBdr>
-          <w:top w:val="nil"/>
-          <w:left w:val="nil"/>
-          <w:bottom w:val="nil"/>
-          <w:right w:val="nil"/>
-          <w:between w:val="nil"/>
-        </w:pBdr>
-        <w:rPr>
-          <w:color w:val="000000"/>
-        </w:rPr>
-      </w:pPr>
-      <w:r>
-        <w:rPr>
-          <w:color w:val="000000"/>
-        </w:rPr>
-        <w:t xml:space="preserve">  (*) Crear roles                                  </w:t>
-      </w:r>
-      <w:proofErr w:type="gramStart"/>
-      <w:r>
-        <w:rPr>
-          <w:color w:val="000000"/>
-        </w:rPr>
-        <w:t xml:space="preserve">   [</w:t>
-      </w:r>
-      <w:proofErr w:type="gramEnd"/>
-      <w:r>
-        <w:rPr>
-          <w:color w:val="000000"/>
-        </w:rPr>
-        <w:t>5pt]</w:t>
-      </w:r>
-    </w:p>
-    <w:p>
-      <w:pPr>
-        <w:widowControl w:val="0"/>
-        <w:pBdr>
-          <w:top w:val="nil"/>
-          <w:left w:val="nil"/>
-          <w:bottom w:val="nil"/>
-          <w:right w:val="nil"/>
-          <w:between w:val="nil"/>
-        </w:pBdr>
-        <w:rPr>
-          <w:color w:val="000000"/>
-        </w:rPr>
-      </w:pPr>
-    </w:p>
-    <w:p>
-      <w:pPr>
-        <w:widowControl w:val="0"/>
-        <w:pBdr>
-          <w:top w:val="nil"/>
-          <w:left w:val="nil"/>
-          <w:bottom w:val="nil"/>
-          <w:right w:val="nil"/>
-          <w:between w:val="nil"/>
-        </w:pBdr>
-        <w:rPr>
-          <w:color w:val="000000"/>
-        </w:rPr>
-      </w:pPr>
-      <w:r>
-        <w:rPr>
-          <w:color w:val="000000"/>
-        </w:rPr>
-        <w:t>- Hacer cierres diarios</w:t>
-      </w:r>
-    </w:p>
-    <w:p>
-      <w:pPr>
-        <w:widowControl w:val="0"/>
-        <w:pBdr>
-          <w:top w:val="nil"/>
-          <w:left w:val="nil"/>
-          <w:bottom w:val="nil"/>
-          <w:right w:val="nil"/>
-          <w:between w:val="nil"/>
-        </w:pBdr>
-        <w:rPr>
-          <w:color w:val="000000"/>
-        </w:rPr>
-      </w:pPr>
-      <w:r>
-        <w:rPr>
-          <w:color w:val="000000"/>
-        </w:rPr>
-        <w:t xml:space="preserve">  (*) Entregar el valor total de ventas            </w:t>
-      </w:r>
-      <w:proofErr w:type="gramStart"/>
-      <w:r>
-        <w:rPr>
-          <w:color w:val="000000"/>
-        </w:rPr>
-        <w:t xml:space="preserve">   [</w:t>
-      </w:r>
-      <w:proofErr w:type="gramEnd"/>
-      <w:r>
-        <w:rPr>
-          <w:color w:val="000000"/>
-        </w:rPr>
-        <w:t>5pt]</w:t>
-      </w:r>
-    </w:p>
-    <w:p>
-      <w:pPr>
-        <w:widowControl w:val="0"/>
-        <w:pBdr>
-          <w:top w:val="nil"/>
-          <w:left w:val="nil"/>
-          <w:bottom w:val="nil"/>
-          <w:right w:val="nil"/>
-          <w:between w:val="nil"/>
-        </w:pBdr>
-        <w:rPr>
-          <w:color w:val="000000"/>
-        </w:rPr>
-      </w:pPr>
-      <w:r>
-        <w:rPr>
-          <w:color w:val="000000"/>
-        </w:rPr>
-        <w:t xml:space="preserve">  en un </w:t>
-      </w:r>
-      <w:proofErr w:type="spellStart"/>
-      <w:r>
-        <w:rPr>
-          <w:color w:val="000000"/>
-        </w:rPr>
-        <w:t>dia</w:t>
-      </w:r>
-      <w:proofErr w:type="spellEnd"/>
-      <w:r>
-        <w:rPr>
-          <w:color w:val="000000"/>
-        </w:rPr>
-        <w:t xml:space="preserve"> especifico   </w:t>
-      </w:r>
-    </w:p>
-    <w:p>
-      <w:pPr>
-        <w:widowControl w:val="0"/>
-        <w:pBdr>
-          <w:top w:val="nil"/>
-          <w:left w:val="nil"/>
-          <w:bottom w:val="nil"/>
-          <w:right w:val="nil"/>
-          <w:between w:val="nil"/>
-        </w:pBdr>
-        <w:rPr>
-          <w:color w:val="000000"/>
-        </w:rPr>
-      </w:pPr>
-    </w:p>
-    <w:p>
-      <w:pPr>
-        <w:widowControl w:val="0"/>
-        <w:pBdr>
-          <w:top w:val="nil"/>
-          <w:left w:val="nil"/>
-          <w:bottom w:val="nil"/>
-          <w:right w:val="nil"/>
-          <w:between w:val="nil"/>
-        </w:pBdr>
-        <w:rPr>
-          <w:color w:val="000000"/>
-        </w:rPr>
-      </w:pPr>
-      <w:r>
-        <w:rPr>
-          <w:color w:val="000000"/>
-        </w:rPr>
-        <w:t>- Hacer un balance mensual</w:t>
-      </w:r>
-    </w:p>
-    <w:p>
-      <w:pPr>
-        <w:widowControl w:val="0"/>
-        <w:pBdr>
-          <w:top w:val="nil"/>
-          <w:left w:val="nil"/>
-          <w:bottom w:val="nil"/>
-          <w:right w:val="nil"/>
-          <w:between w:val="nil"/>
-        </w:pBdr>
-        <w:rPr>
-          <w:color w:val="000000"/>
-        </w:rPr>
-      </w:pPr>
-      <w:r>
-        <w:rPr>
-          <w:color w:val="000000"/>
-        </w:rPr>
-        <w:t xml:space="preserve">  (*) Entregar el valor total de ventas en un mes  </w:t>
-      </w:r>
-      <w:proofErr w:type="gramStart"/>
-      <w:r>
-        <w:rPr>
-          <w:color w:val="000000"/>
-        </w:rPr>
-        <w:t xml:space="preserve">   [</w:t>
-      </w:r>
-      <w:proofErr w:type="gramEnd"/>
-      <w:r>
-        <w:rPr>
-          <w:color w:val="000000"/>
-        </w:rPr>
-        <w:t>5pt]</w:t>
-      </w:r>
-    </w:p>
-    <w:p>
-      <w:pPr>
-        <w:widowControl w:val="0"/>
-        <w:pBdr>
-          <w:top w:val="nil"/>
-          <w:left w:val="nil"/>
-          <w:bottom w:val="nil"/>
-          <w:right w:val="nil"/>
-          <w:between w:val="nil"/>
-        </w:pBdr>
-        <w:rPr>
-          <w:color w:val="000000"/>
-        </w:rPr>
-      </w:pPr>
-      <w:r>
-        <w:rPr>
-          <w:color w:val="000000"/>
-        </w:rPr>
-        <w:t xml:space="preserve">  ----------------------------------------------------------</w:t>
-      </w:r>
-    </w:p>
-    <w:p>
-      <w:pPr>
-        <w:widowControl w:val="0"/>
-        <w:pBdr>
-          <w:top w:val="nil"/>
-          <w:left w:val="nil"/>
-          <w:bottom w:val="nil"/>
-          <w:right w:val="nil"/>
-          <w:between w:val="nil"/>
-        </w:pBdr>
-        <w:rPr>
-          <w:color w:val="000000"/>
-        </w:rPr>
-      </w:pPr>
-      <w:r>
-        <w:rPr>
-          <w:color w:val="000000"/>
-        </w:rPr>
-        <w:t xml:space="preserve">  Total              </w:t>
-      </w:r>
-      <w:r>
-        <w:rPr>
-          <w:color w:val="000000"/>
-        </w:rPr>
-        <w:t xml:space="preserve">                              </w:t>
-      </w:r>
-      <w:proofErr w:type="gramStart"/>
-      <w:r>
-        <w:rPr>
-          <w:color w:val="000000"/>
-        </w:rPr>
-        <w:t xml:space="preserve">   [</w:t>
-      </w:r>
-      <w:proofErr w:type="gramEnd"/>
-      <w:r>
-        <w:rPr>
-          <w:color w:val="000000"/>
-        </w:rPr>
-        <w:t xml:space="preserve">50pt]    </w:t>
-      </w:r>
-    </w:p>
-    <w:p>
-      <w:pPr>
-        <w:widowControl w:val="0"/>
-        <w:pBdr>
-          <w:top w:val="nil"/>
-          <w:left w:val="nil"/>
-          <w:bottom w:val="nil"/>
-          <w:right w:val="nil"/>
-          <w:between w:val="nil"/>
-        </w:pBdr>
-        <w:rPr>
-          <w:color w:val="000000"/>
-        </w:rPr>
-      </w:pPr>
-    </w:p>
-    <w:p>
-      <w:pPr>
-        <w:widowControl w:val="0"/>
-        <w:pBdr>
-          <w:top w:val="nil"/>
-          <w:left w:val="nil"/>
-          <w:bottom w:val="nil"/>
-          <w:right w:val="nil"/>
-          <w:between w:val="nil"/>
-        </w:pBdr>
-        <w:rPr>
-          <w:color w:val="000000"/>
-        </w:rPr>
-      </w:pPr>
-    </w:p>
-    <w:p>
-      <w:pPr>
-        <w:widowControl w:val="0"/>
-        <w:pBdr>
-          <w:top w:val="nil"/>
-          <w:left w:val="nil"/>
-          <w:bottom w:val="nil"/>
-          <w:right w:val="nil"/>
-          <w:between w:val="nil"/>
-        </w:pBdr>
-        <w:rPr>
-          <w:color w:val="000000"/>
-        </w:rPr>
-      </w:pPr>
-      <w:r>
-        <w:rPr>
-          <w:color w:val="000000"/>
-        </w:rPr>
-        <w:t xml:space="preserve">La base de datos que se usara para la </w:t>
-      </w:r>
-      <w:proofErr w:type="spellStart"/>
-      <w:r>
-        <w:rPr>
-          <w:color w:val="000000"/>
-        </w:rPr>
-        <w:t>resolucion</w:t>
-      </w:r>
-      <w:proofErr w:type="spellEnd"/>
-      <w:r>
-        <w:rPr>
-          <w:color w:val="000000"/>
-        </w:rPr>
-        <w:t xml:space="preserve"> de este problema, </w:t>
-      </w:r>
-      <w:proofErr w:type="spellStart"/>
-      <w:r>
-        <w:rPr>
-          <w:color w:val="000000"/>
-        </w:rPr>
-        <w:t>sera</w:t>
-      </w:r>
-      <w:proofErr w:type="spellEnd"/>
-      <w:r>
-        <w:rPr>
-          <w:color w:val="000000"/>
-        </w:rPr>
-        <w:t xml:space="preserve"> </w:t>
-      </w:r>
       <w:proofErr w:type="spellStart"/>
       <w:r>
         <w:rPr>
@@ -2291,13 +2225,7 @@
         <w:rPr>
           <w:color w:val="000000"/>
         </w:rPr>
-        <w:t>La base de datos debe ser inicializada con los productos adjuntos e</w:t>
-      </w:r>
-      <w:r>
-        <w:rPr>
-          <w:color w:val="000000"/>
-        </w:rPr>
-        <w:t xml:space="preserve">n el archivo </w:t>
+        <w:t xml:space="preserve">La base de datos debe ser inicializada con los productos adjuntos en el archivo </w:t>
       </w:r>
       <w:proofErr w:type="spellStart"/>
       <w:proofErr w:type="gramStart"/>
@@ -2661,8 +2589,236 @@
         <w:rPr>
           <w:color w:val="000000"/>
         </w:rPr>
-        <w:t xml:space="preserve"> con SOLID) 5pt (adicionales</w:t>
-      </w:r>
+        <w:t xml:space="preserve"> con SOLID) 5pt (adicionales)</w:t>
+      </w:r>
+    </w:p>
+    <w:p>
+      <w:pPr>
+        <w:widowControl w:val="0"/>
+        <w:pBdr>
+          <w:top w:val="nil"/>
+          <w:left w:val="nil"/>
+          <w:bottom w:val="nil"/>
+          <w:right w:val="nil"/>
+          <w:between w:val="nil"/>
+        </w:pBdr>
+        <w:rPr>
+          <w:color w:val="000000"/>
+        </w:rPr>
+      </w:pPr>
+    </w:p>
+    <w:p>
+      <w:pPr>
+        <w:widowControl w:val="0"/>
+        <w:pBdr>
+          <w:top w:val="nil"/>
+          <w:left w:val="nil"/>
+          <w:bottom w:val="nil"/>
+          <w:right w:val="nil"/>
+          <w:between w:val="nil"/>
+        </w:pBdr>
+        <w:rPr>
+          <w:color w:val="000000"/>
+        </w:rPr>
+      </w:pPr>
+      <w:r>
+        <w:rPr>
+          <w:color w:val="000000"/>
+        </w:rPr>
+        <w:t xml:space="preserve">Puntaje </w:t>
+      </w:r>
+      <w:proofErr w:type="spellStart"/>
+      <w:r>
+        <w:rPr>
+          <w:color w:val="000000"/>
+        </w:rPr>
+        <w:t>maximo</w:t>
+      </w:r>
+      <w:proofErr w:type="spellEnd"/>
+      <w:r>
+        <w:rPr>
+          <w:color w:val="000000"/>
+        </w:rPr>
+        <w:t xml:space="preserve"> (Sin adicionales): 15</w:t>
+      </w:r>
+    </w:p>
+    <w:p>
+      <w:pPr>
+        <w:widowControl w:val="0"/>
+        <w:pBdr>
+          <w:top w:val="nil"/>
+          <w:left w:val="nil"/>
+          <w:bottom w:val="nil"/>
+          <w:right w:val="nil"/>
+          <w:between w:val="nil"/>
+        </w:pBdr>
+        <w:rPr>
+          <w:color w:val="000000"/>
+        </w:rPr>
+      </w:pPr>
+    </w:p>
+    <w:p>
+      <w:pPr>
+        <w:widowControl w:val="0"/>
+        <w:pBdr>
+          <w:top w:val="nil"/>
+          <w:left w:val="nil"/>
+          <w:bottom w:val="nil"/>
+          <w:right w:val="nil"/>
+          <w:between w:val="nil"/>
+        </w:pBdr>
+        <w:rPr>
+          <w:color w:val="000000"/>
+        </w:rPr>
+      </w:pPr>
+      <w:r>
+        <w:rPr>
+          <w:color w:val="000000"/>
+        </w:rPr>
+        <w:t xml:space="preserve">Opcional: Puedes dejar un </w:t>
+      </w:r>
+      <w:proofErr w:type="spellStart"/>
+      <w:r>
+        <w:rPr>
+          <w:color w:val="000000"/>
+        </w:rPr>
+        <w:t>Dockerfile</w:t>
+      </w:r>
+      <w:proofErr w:type="spellEnd"/>
+      <w:r>
+        <w:rPr>
+          <w:color w:val="000000"/>
+        </w:rPr>
+        <w:t xml:space="preserve"> para </w:t>
+      </w:r>
+      <w:proofErr w:type="spellStart"/>
+      <w:r>
+        <w:rPr>
+          <w:color w:val="000000"/>
+        </w:rPr>
+        <w:t>deplegar</w:t>
+      </w:r>
+      <w:proofErr w:type="spellEnd"/>
+      <w:r>
+        <w:rPr>
+          <w:color w:val="000000"/>
+        </w:rPr>
+        <w:t xml:space="preserve"> tu </w:t>
+      </w:r>
+      <w:proofErr w:type="spellStart"/>
+      <w:r>
+        <w:rPr>
+          <w:color w:val="000000"/>
+        </w:rPr>
+        <w:t>aplicacion</w:t>
+      </w:r>
+      <w:proofErr w:type="spellEnd"/>
+      <w:r>
+        <w:rPr>
+          <w:color w:val="000000"/>
+        </w:rPr>
+        <w:t xml:space="preserve"> </w:t>
+      </w:r>
+      <w:proofErr w:type="spellStart"/>
+      <w:r>
+        <w:rPr>
+          <w:color w:val="000000"/>
+        </w:rPr>
+        <w:t>aplicacion</w:t>
+      </w:r>
+      <w:proofErr w:type="spellEnd"/>
+      <w:r>
+        <w:rPr>
+          <w:color w:val="000000"/>
+        </w:rPr>
+        <w:t xml:space="preserve"> en un contenedor.</w:t>
+      </w:r>
+    </w:p>
+    <w:p>
+      <w:pPr>
+        <w:widowControl w:val="0"/>
+        <w:pBdr>
+          <w:top w:val="nil"/>
+          <w:left w:val="nil"/>
+          <w:bottom w:val="nil"/>
+          <w:right w:val="nil"/>
+          <w:between w:val="nil"/>
+        </w:pBdr>
+        <w:rPr>
+          <w:color w:val="000000"/>
+        </w:rPr>
+      </w:pPr>
+    </w:p>
+    <w:p>
+      <w:pPr>
+        <w:widowControl w:val="0"/>
+        <w:pBdr>
+          <w:top w:val="nil"/>
+          <w:left w:val="nil"/>
+          <w:bottom w:val="nil"/>
+          <w:right w:val="nil"/>
+          <w:between w:val="nil"/>
+        </w:pBdr>
+        <w:rPr>
+          <w:color w:val="000000"/>
+        </w:rPr>
+      </w:pPr>
+      <w:r>
+        <w:rPr>
+          <w:color w:val="000000"/>
+        </w:rPr>
+        <w:t>Al final se requiere que en el repositorio (</w:t>
+      </w:r>
+      <w:proofErr w:type="spellStart"/>
+      <w:r>
+        <w:rPr>
+          <w:color w:val="000000"/>
+        </w:rPr>
+        <w:t>urls</w:t>
+      </w:r>
+      <w:proofErr w:type="spellEnd"/>
+      <w:r>
+        <w:rPr>
+          <w:color w:val="000000"/>
+        </w:rPr>
+        <w:t xml:space="preserve"> a repositorio publico bit </w:t>
+      </w:r>
+      <w:proofErr w:type="spellStart"/>
+      <w:r>
+        <w:rPr>
+          <w:color w:val="000000"/>
+        </w:rPr>
+        <w:t>bucket</w:t>
+      </w:r>
+      <w:proofErr w:type="spellEnd"/>
+      <w:r>
+        <w:rPr>
+          <w:color w:val="000000"/>
+        </w:rPr>
+        <w:t xml:space="preserve">, </w:t>
+      </w:r>
+      <w:proofErr w:type="spellStart"/>
+      <w:r>
+        <w:rPr>
+          <w:color w:val="000000"/>
+        </w:rPr>
+        <w:t>gitlab</w:t>
+      </w:r>
+      <w:proofErr w:type="spellEnd"/>
+      <w:r>
+        <w:rPr>
+          <w:color w:val="000000"/>
+        </w:rPr>
+        <w:t xml:space="preserve"> o </w:t>
+      </w:r>
+      <w:proofErr w:type="spellStart"/>
+      <w:r>
+        <w:rPr>
+          <w:color w:val="000000"/>
+        </w:rPr>
+        <w:t>github</w:t>
+      </w:r>
+      <w:proofErr w:type="spellEnd"/>
       <w:r>
         <w:rPr>
           <w:color w:val="000000"/>
@@ -2684,168 +2840,39 @@
           <w:color w:val="000000"/>
         </w:rPr>
       </w:pPr>
-    </w:p>
-    <w:p>
-      <w:pPr>
-        <w:widowControl w:val="0"/>
-        <w:pBdr>
-          <w:top w:val="nil"/>
-          <w:left w:val="nil"/>
-          <w:bottom w:val="nil"/>
-          <w:right w:val="nil"/>
-          <w:between w:val="nil"/>
-        </w:pBdr>
-        <w:rPr>
-          <w:color w:val="000000"/>
-        </w:rPr>
-      </w:pPr>
-      <w:r>
-        <w:rPr>
-          <w:color w:val="000000"/>
-        </w:rPr>
-        <w:t xml:space="preserve">Puntaje </w:t>
-      </w:r>
-      <w:proofErr w:type="spellStart"/>
-      <w:r>
-        <w:rPr>
-          <w:color w:val="000000"/>
-        </w:rPr>
-        <w:t>maximo</w:t>
-      </w:r>
-      <w:proofErr w:type="spellEnd"/>
-      <w:r>
-        <w:rPr>
-          <w:color w:val="000000"/>
-        </w:rPr>
-        <w:t xml:space="preserve"> (Sin adicionales): 15</w:t>
-      </w:r>
-    </w:p>
-    <w:p>
-      <w:pPr>
-        <w:widowControl w:val="0"/>
-        <w:pBdr>
-          <w:top w:val="nil"/>
-          <w:left w:val="nil"/>
-          <w:bottom w:val="nil"/>
-          <w:right w:val="nil"/>
-          <w:between w:val="nil"/>
-        </w:pBdr>
-        <w:rPr>
-          <w:color w:val="000000"/>
-        </w:rPr>
-      </w:pPr>
-    </w:p>
-    <w:p>
-      <w:pPr>
-        <w:widowControl w:val="0"/>
-        <w:pBdr>
-          <w:top w:val="nil"/>
-          <w:left w:val="nil"/>
-          <w:bottom w:val="nil"/>
-          <w:right w:val="nil"/>
-          <w:between w:val="nil"/>
-        </w:pBdr>
-        <w:rPr>
-          <w:color w:val="000000"/>
-        </w:rPr>
-      </w:pPr>
-      <w:r>
-        <w:rPr>
-          <w:color w:val="000000"/>
-        </w:rPr>
-        <w:t xml:space="preserve">Opcional: Puedes dejar un </w:t>
-      </w:r>
-      <w:proofErr w:type="spellStart"/>
-      <w:r>
-        <w:rPr>
-          <w:color w:val="000000"/>
-        </w:rPr>
-        <w:t>Dockerfile</w:t>
-      </w:r>
-      <w:proofErr w:type="spellEnd"/>
-      <w:r>
-        <w:rPr>
-          <w:color w:val="000000"/>
-        </w:rPr>
-        <w:t xml:space="preserve"> para </w:t>
-      </w:r>
-      <w:proofErr w:type="spellStart"/>
-      <w:r>
-        <w:rPr>
-          <w:color w:val="000000"/>
-        </w:rPr>
-        <w:t>deplegar</w:t>
-      </w:r>
-      <w:proofErr w:type="spellEnd"/>
-      <w:r>
-        <w:rPr>
-          <w:color w:val="000000"/>
-        </w:rPr>
-        <w:t xml:space="preserve"> tu </w:t>
-      </w:r>
-      <w:proofErr w:type="spellStart"/>
-      <w:r>
-        <w:rPr>
-          <w:color w:val="000000"/>
-        </w:rPr>
-        <w:t>aplicacion</w:t>
-      </w:r>
-      <w:proofErr w:type="spellEnd"/>
-      <w:r>
-        <w:rPr>
-          <w:color w:val="000000"/>
-        </w:rPr>
-        <w:t xml:space="preserve"> </w:t>
-      </w:r>
-      <w:proofErr w:type="spellStart"/>
-      <w:r>
-        <w:rPr>
-          <w:color w:val="000000"/>
-        </w:rPr>
-        <w:t>aplicacion</w:t>
-      </w:r>
-      <w:proofErr w:type="spellEnd"/>
-      <w:r>
-        <w:rPr>
-          <w:color w:val="000000"/>
-        </w:rPr>
-        <w:t xml:space="preserve"> en un contenedor.</w:t>
-      </w:r>
-    </w:p>
-    <w:p>
-      <w:pPr>
-        <w:widowControl w:val="0"/>
-        <w:pBdr>
-          <w:top w:val="nil"/>
-          <w:left w:val="nil"/>
-          <w:bottom w:val="nil"/>
-          <w:right w:val="nil"/>
-          <w:between w:val="nil"/>
-        </w:pBdr>
-        <w:rPr>
-          <w:color w:val="000000"/>
-        </w:rPr>
-      </w:pPr>
-    </w:p>
-    <w:p>
-      <w:pPr>
-        <w:widowControl w:val="0"/>
-        <w:pBdr>
-          <w:top w:val="nil"/>
-          <w:left w:val="nil"/>
-          <w:bottom w:val="nil"/>
-          <w:right w:val="nil"/>
-          <w:between w:val="nil"/>
-        </w:pBdr>
-        <w:rPr>
-          <w:color w:val="000000"/>
-        </w:rPr>
-      </w:pPr>
-      <w:r>
-        <w:rPr>
-          <w:color w:val="000000"/>
-        </w:rPr>
-        <w:t>Al final se requiere que en el repositorio (</w:t>
+      <w:r>
+        <w:rPr>
+          <w:color w:val="000000"/>
+        </w:rPr>
+        <w:t xml:space="preserve">Se agregue una </w:t>
+      </w:r>
+      <w:proofErr w:type="spellStart"/>
+      <w:r>
+        <w:rPr>
+          <w:color w:val="000000"/>
+        </w:rPr>
+        <w:t>coleccion</w:t>
+      </w:r>
+      <w:proofErr w:type="spellEnd"/>
+      <w:r>
+        <w:rPr>
+          <w:color w:val="000000"/>
+        </w:rPr>
+        <w:t xml:space="preserve"> exportada desde </w:t>
+      </w:r>
+      <w:proofErr w:type="spellStart"/>
+      <w:r>
+        <w:rPr>
+          <w:color w:val="000000"/>
+        </w:rPr>
+        <w:t>postman</w:t>
+      </w:r>
+      <w:proofErr w:type="spellEnd"/>
+      <w:r>
+        <w:rPr>
+          <w:color w:val="000000"/>
+        </w:rPr>
+        <w:t xml:space="preserve"> con las diferentes </w:t>
       </w:r>
       <w:proofErr w:type="spellStart"/>
       <w:r>
@@ -2859,117 +2886,6 @@
         <w:rPr>
           <w:color w:val="000000"/>
         </w:rPr>
-        <w:t xml:space="preserve"> a repositorio publico bit </w:t>
-      </w:r>
-      <w:proofErr w:type="spellStart"/>
-      <w:r>
-        <w:rPr>
-          <w:color w:val="000000"/>
-        </w:rPr>
-        <w:t>bucket</w:t>
-      </w:r>
-      <w:proofErr w:type="spellEnd"/>
-      <w:r>
-        <w:rPr>
-          <w:color w:val="000000"/>
-        </w:rPr>
-        <w:t xml:space="preserve">, </w:t>
-      </w:r>
-      <w:proofErr w:type="spellStart"/>
-      <w:r>
-        <w:rPr>
-          <w:color w:val="000000"/>
-        </w:rPr>
-        <w:t>gitlab</w:t>
-      </w:r>
-      <w:proofErr w:type="spellEnd"/>
-      <w:r>
-        <w:rPr>
-          <w:color w:val="000000"/>
-        </w:rPr>
-        <w:t xml:space="preserve"> o </w:t>
-      </w:r>
-      <w:proofErr w:type="spellStart"/>
-      <w:r>
-        <w:rPr>
-          <w:color w:val="000000"/>
-        </w:rPr>
-        <w:t>github</w:t>
-      </w:r>
-      <w:proofErr w:type="spellEnd"/>
-      <w:r>
-        <w:rPr>
-          <w:color w:val="000000"/>
-        </w:rPr>
-        <w:t>)</w:t>
-      </w:r>
-    </w:p>
-    <w:p>
-      <w:pPr>
-        <w:widowControl w:val="0"/>
-        <w:pBdr>
-          <w:top w:val="nil"/>
-          <w:left w:val="nil"/>
-          <w:bottom w:val="nil"/>
-          <w:right w:val="nil"/>
-          <w:between w:val="nil"/>
-        </w:pBdr>
-        <w:rPr>
-          <w:color w:val="000000"/>
-        </w:rPr>
-      </w:pPr>
-      <w:r>
-        <w:rPr>
-          <w:color w:val="000000"/>
-        </w:rPr>
-        <w:t xml:space="preserve">Se agregue una </w:t>
-      </w:r>
-      <w:proofErr w:type="spellStart"/>
-      <w:r>
-        <w:rPr>
-          <w:color w:val="000000"/>
-        </w:rPr>
-        <w:t>colec</w:t>
-      </w:r>
-      <w:r>
-        <w:rPr>
-          <w:color w:val="000000"/>
-        </w:rPr>
-        <w:t>cion</w:t>
-      </w:r>
-      <w:proofErr w:type="spellEnd"/>
-      <w:r>
-        <w:rPr>
-          <w:color w:val="000000"/>
-        </w:rPr>
-        <w:t xml:space="preserve"> exportada desde </w:t>
-      </w:r>
-      <w:proofErr w:type="spellStart"/>
-      <w:r>
-        <w:rPr>
-          <w:color w:val="000000"/>
-        </w:rPr>
-        <w:t>postman</w:t>
-      </w:r>
-      <w:proofErr w:type="spellEnd"/>
-      <w:r>
-        <w:rPr>
-          <w:color w:val="000000"/>
-        </w:rPr>
-        <w:t xml:space="preserve"> con las diferentes </w:t>
-      </w:r>
-      <w:proofErr w:type="spellStart"/>
-      <w:r>
-        <w:rPr>
-          <w:color w:val="000000"/>
-        </w:rPr>
-        <w:t>urls</w:t>
-      </w:r>
-      <w:proofErr w:type="spellEnd"/>
-      <w:r>
-        <w:rPr>
-          <w:color w:val="000000"/>
-        </w:rPr>
         <w:t xml:space="preserve"> que contiene tu servicio o el archivo </w:t>
       </w:r>
       <w:proofErr w:type="spellStart"/>
@@ -3070,13 +2986,7 @@
         <w:rPr>
           <w:color w:val="000000"/>
         </w:rPr>
-        <w:t xml:space="preserve"> </w:t>
-      </w:r>
-      <w:r>
-        <w:rPr>
-          <w:color w:val="000000"/>
-        </w:rPr>
-        <w:t>de los productos</w:t>
+        <w:t xml:space="preserve"> de los productos</w:t>
       </w:r>
     </w:p>
     <w:p>

</xml_diff>